<commit_message>
add readme and lab report
</commit_message>
<xml_diff>
--- a/cs571_lab1.docx
+++ b/cs571_lab1.docx
@@ -1023,6 +1023,12 @@
           </wp:inline>
         </w:drawing>
       </w:r>
+    </w:p>
+    <w:p>
+      <w:pPr>
+        <w:pStyle w:val="Heading3"/>
+        <w:ind w:firstLine="720"/>
+      </w:pPr>
     </w:p>
     <w:p>
       <w:pPr>
@@ -1313,6 +1319,9 @@
       <w:r>
         <w:t xml:space="preserve">make two container work together. </w:t>
       </w:r>
+      <w:r>
+        <w:t xml:space="preserve"> (optional)</w:t>
+      </w:r>
     </w:p>
     <w:p>
       <w:r>
@@ -1766,8 +1775,11 @@
     <w:p/>
     <w:p/>
     <w:p/>
-    <w:p/>
-    <w:p/>
+    <w:p>
+      <w:pPr>
+        <w:pStyle w:val="Heading2"/>
+      </w:pPr>
+    </w:p>
     <w:p>
       <w:pPr>
         <w:tabs>
@@ -2298,9 +2310,6 @@
       <w:ind w:left="720"/>
       <w:contextualSpacing/>
     </w:pPr>
-    <w:rPr>
-      <w:rFonts w:asciiTheme="minorHAnsi" w:eastAsiaTheme="minorEastAsia" w:hAnsiTheme="minorHAnsi" w:cstheme="minorBidi"/>
-    </w:rPr>
   </w:style>
   <w:style w:type="character" w:customStyle="1" w:styleId="Heading2Char">
     <w:name w:val="Heading 2 Char"/>
@@ -2337,6 +2346,29 @@
     <w:rPr>
       <w:rFonts w:asciiTheme="majorHAnsi" w:eastAsiaTheme="majorEastAsia" w:hAnsiTheme="majorHAnsi" w:cstheme="majorBidi"/>
       <w:color w:val="1F3763" w:themeColor="accent1" w:themeShade="7F"/>
+    </w:rPr>
+  </w:style>
+  <w:style w:type="character" w:styleId="Hyperlink">
+    <w:name w:val="Hyperlink"/>
+    <w:basedOn w:val="DefaultParagraphFont"/>
+    <w:uiPriority w:val="99"/>
+    <w:unhideWhenUsed/>
+    <w:rsid w:val="00585D19"/>
+    <w:rPr>
+      <w:color w:val="0563C1" w:themeColor="hyperlink"/>
+      <w:u w:val="single"/>
+    </w:rPr>
+  </w:style>
+  <w:style w:type="character" w:styleId="UnresolvedMention">
+    <w:name w:val="Unresolved Mention"/>
+    <w:basedOn w:val="DefaultParagraphFont"/>
+    <w:uiPriority w:val="99"/>
+    <w:semiHidden/>
+    <w:unhideWhenUsed/>
+    <w:rsid w:val="00585D19"/>
+    <w:rPr>
+      <w:color w:val="605E5C"/>
+      <w:shd w:val="clear" w:color="auto" w:fill="E1DFDD"/>
     </w:rPr>
   </w:style>
 </w:styles>

</xml_diff>